<commit_message>
atualiazação doc e alteração site
</commit_message>
<xml_diff>
--- a/TI/Documentacao-2sem.docx
+++ b/TI/Documentacao-2sem.docx
@@ -2399,7 +2399,6 @@
         <w:t xml:space="preserve">controle de custos, </w:t>
       </w:r>
       <w:proofErr w:type="spellStart"/>
-      <w:proofErr w:type="gramStart"/>
       <w:r>
         <w:t>Inforgráficos</w:t>
       </w:r>
@@ -2410,7 +2409,6 @@
       <w:r>
         <w:t>etc.</w:t>
       </w:r>
-      <w:proofErr w:type="gramEnd"/>
     </w:p>
     <w:p>
       <w:pPr>
@@ -2627,29 +2625,6 @@
         <w:t>Visão de negócio</w:t>
       </w:r>
       <w:bookmarkEnd w:id="10"/>
-    </w:p>
-    <w:p>
-      <w:r>
-        <w:t>Diagrama</w:t>
-      </w:r>
-      <w:r>
-        <w:t xml:space="preserve"> d</w:t>
-      </w:r>
-      <w:r>
-        <w:t>e Visão de Negócio</w:t>
-      </w:r>
-      <w:r>
-        <w:t xml:space="preserve"> para o cliente</w:t>
-      </w:r>
-      <w:r>
-        <w:t xml:space="preserve"> final</w:t>
-      </w:r>
-      <w:r>
-        <w:t xml:space="preserve"> com foco no que vai solucionar e qual o ganho para o cliente</w:t>
-      </w:r>
-      <w:r>
-        <w:t>.</w:t>
-      </w:r>
     </w:p>
     <w:p>
       <w:pPr>
@@ -2666,6 +2641,59 @@
           <w:docGrid w:linePitch="360"/>
         </w:sectPr>
       </w:pPr>
+      <w:r>
+        <w:rPr>
+          <w:noProof/>
+        </w:rPr>
+        <w:drawing>
+          <wp:inline distT="0" distB="0" distL="0" distR="0" wp14:anchorId="5F0223DA" wp14:editId="40C30794">
+            <wp:extent cx="5760720" cy="4086225"/>
+            <wp:effectExtent l="0" t="0" r="0" b="0"/>
+            <wp:docPr id="3" name="Imagem 3" descr="Diagrama, Linha do tempo&#10;&#10;Descrição gerada automaticamente"/>
+            <wp:cNvGraphicFramePr>
+              <a:graphicFrameLocks xmlns:a="http://schemas.openxmlformats.org/drawingml/2006/main" noChangeAspect="1"/>
+            </wp:cNvGraphicFramePr>
+            <a:graphic xmlns:a="http://schemas.openxmlformats.org/drawingml/2006/main">
+              <a:graphicData uri="http://schemas.openxmlformats.org/drawingml/2006/picture">
+                <pic:pic xmlns:pic="http://schemas.openxmlformats.org/drawingml/2006/picture">
+                  <pic:nvPicPr>
+                    <pic:cNvPr id="3" name="Imagem 3" descr="Diagrama, Linha do tempo&#10;&#10;Descrição gerada automaticamente"/>
+                    <pic:cNvPicPr>
+                      <a:picLocks noChangeAspect="1" noChangeArrowheads="1"/>
+                    </pic:cNvPicPr>
+                  </pic:nvPicPr>
+                  <pic:blipFill>
+                    <a:blip r:embed="rId17">
+                      <a:extLst>
+                        <a:ext uri="{28A0092B-C50C-407E-A947-70E740481C1C}">
+                          <a14:useLocalDpi xmlns:a14="http://schemas.microsoft.com/office/drawing/2010/main" val="0"/>
+                        </a:ext>
+                      </a:extLst>
+                    </a:blip>
+                    <a:srcRect/>
+                    <a:stretch>
+                      <a:fillRect/>
+                    </a:stretch>
+                  </pic:blipFill>
+                  <pic:spPr bwMode="auto">
+                    <a:xfrm>
+                      <a:off x="0" y="0"/>
+                      <a:ext cx="5760720" cy="4086225"/>
+                    </a:xfrm>
+                    <a:prstGeom prst="rect">
+                      <a:avLst/>
+                    </a:prstGeom>
+                    <a:noFill/>
+                    <a:ln>
+                      <a:noFill/>
+                    </a:ln>
+                  </pic:spPr>
+                </pic:pic>
+              </a:graphicData>
+            </a:graphic>
+          </wp:inline>
+        </w:drawing>
+      </w:r>
     </w:p>
     <w:bookmarkEnd w:id="7"/>
     <w:p>
@@ -2851,7 +2879,7 @@
                     <pic:cNvPicPr/>
                   </pic:nvPicPr>
                   <pic:blipFill>
-                    <a:blip r:embed="rId17"/>
+                    <a:blip r:embed="rId18"/>
                     <a:stretch>
                       <a:fillRect/>
                     </a:stretch>
@@ -2894,7 +2922,7 @@
                     <pic:cNvPicPr/>
                   </pic:nvPicPr>
                   <pic:blipFill>
-                    <a:blip r:embed="rId18"/>
+                    <a:blip r:embed="rId19"/>
                     <a:stretch>
                       <a:fillRect/>
                     </a:stretch>
@@ -3785,12 +3813,12 @@
     <w:p>
       <w:pPr>
         <w:sectPr>
-          <w:headerReference w:type="even" r:id="rId19"/>
-          <w:headerReference w:type="default" r:id="rId20"/>
-          <w:footerReference w:type="even" r:id="rId21"/>
-          <w:footerReference w:type="default" r:id="rId22"/>
-          <w:headerReference w:type="first" r:id="rId23"/>
-          <w:footerReference w:type="first" r:id="rId24"/>
+          <w:headerReference w:type="even" r:id="rId20"/>
+          <w:headerReference w:type="default" r:id="rId21"/>
+          <w:footerReference w:type="even" r:id="rId22"/>
+          <w:footerReference w:type="default" r:id="rId23"/>
+          <w:headerReference w:type="first" r:id="rId24"/>
+          <w:footerReference w:type="first" r:id="rId25"/>
           <w:pgSz w:w="11907" w:h="16840" w:code="9"/>
           <w:pgMar w:top="1701" w:right="1134" w:bottom="1531" w:left="1701" w:header="709" w:footer="709" w:gutter="0"/>
           <w:cols w:space="708"/>
@@ -3876,16 +3904,11 @@
         <w:tab/>
       </w:r>
       <w:r>
-        <w:t xml:space="preserve">Descrição da solução, detalhamento dos componentes utilizados, diagramas de </w:t>
-      </w:r>
-      <w:proofErr w:type="gramStart"/>
-      <w:r>
-        <w:t>arquitetura</w:t>
+        <w:t>Descrição da solução, detalhamento dos componentes utilizados, diagramas de arquitetura</w:t>
       </w:r>
       <w:r>
         <w:t>, etc.</w:t>
       </w:r>
-      <w:proofErr w:type="gramEnd"/>
     </w:p>
     <w:p>
       <w:pPr>
@@ -3979,13 +4002,7 @@
         <w:tab/>
       </w:r>
       <w:r>
-        <w:t xml:space="preserve">O primeiro contato que o usuário terá com o site será com uma mensagem de </w:t>
-      </w:r>
-      <w:r>
-        <w:t>boas-vindas</w:t>
-      </w:r>
-      <w:r>
-        <w:t xml:space="preserve"> na página inicial, apresentando a frase de impacto da empresa e fazendo um contraste com as cores da </w:t>
+        <w:t xml:space="preserve">O primeiro contato que o usuário terá com o site será com uma mensagem de boas-vindas na página inicial, apresentando a frase de impacto da empresa e fazendo um contraste com as cores da </w:t>
       </w:r>
       <w:proofErr w:type="spellStart"/>
       <w:r>
@@ -3993,13 +4010,7 @@
       </w:r>
       <w:proofErr w:type="spellEnd"/>
       <w:r>
-        <w:t xml:space="preserve">. Apesar da maior parte dele ser uma página só, ou seja, com sua navegação principal apenas pela rolagem da página, a navegação é bem fluida e pelos links </w:t>
-      </w:r>
-      <w:r>
-        <w:t>do header</w:t>
-      </w:r>
-      <w:r>
-        <w:t xml:space="preserve"> o usuário é direcionado para a parte que deseja imediatamente.</w:t>
+        <w:t>. Apesar da maior parte dele ser uma página só, ou seja, com sua navegação principal apenas pela rolagem da página, a navegação é bem fluida e pelos links do header o usuário é direcionado para a parte que deseja imediatamente.</w:t>
       </w:r>
     </w:p>
     <w:p/>
@@ -4011,23 +4022,11 @@
     <w:p/>
     <w:p>
       <w:r>
-        <w:t xml:space="preserve">A próxima parte é a </w:t>
-      </w:r>
-      <w:r>
-        <w:t>da nossa equipe</w:t>
-      </w:r>
-      <w:r>
-        <w:t xml:space="preserve">, lá é possível conhecer nosso time contendo foto e função de cada um dos responsáveis, seguida de perguntas frequentes, onde </w:t>
+        <w:t xml:space="preserve">A próxima parte é a da nossa equipe, lá é possível conhecer nosso time contendo foto e função de cada um dos responsáveis, seguida de perguntas frequentes, onde </w:t>
       </w:r>
       <w:r>
         <w:lastRenderedPageBreak/>
-        <w:t xml:space="preserve">existem caixas com perguntas constantes sobre a empresa ou serviço prestado e respostas para </w:t>
-      </w:r>
-      <w:r>
-        <w:t>elas</w:t>
-      </w:r>
-      <w:r>
-        <w:t>.</w:t>
+        <w:t>existem caixas com perguntas constantes sobre a empresa ou serviço prestado e respostas para elas.</w:t>
       </w:r>
     </w:p>
     <w:p/>
@@ -4073,7 +4072,228 @@
         </w:rPr>
       </w:pPr>
     </w:p>
-    <w:p/>
+    <w:p>
+      <w:r>
+        <w:drawing>
+          <wp:inline distT="0" distB="0" distL="0" distR="0" wp14:anchorId="72400ED8" wp14:editId="1113A5F8">
+            <wp:extent cx="5760720" cy="2334895"/>
+            <wp:effectExtent l="0" t="0" r="0" b="0"/>
+            <wp:docPr id="5" name="Imagem 5" descr="Tela de computador com texto preto sobre fundo branco&#10;&#10;Descrição gerada automaticamente com confiança média"/>
+            <wp:cNvGraphicFramePr>
+              <a:graphicFrameLocks xmlns:a="http://schemas.openxmlformats.org/drawingml/2006/main" noChangeAspect="1"/>
+            </wp:cNvGraphicFramePr>
+            <a:graphic xmlns:a="http://schemas.openxmlformats.org/drawingml/2006/main">
+              <a:graphicData uri="http://schemas.openxmlformats.org/drawingml/2006/picture">
+                <pic:pic xmlns:pic="http://schemas.openxmlformats.org/drawingml/2006/picture">
+                  <pic:nvPicPr>
+                    <pic:cNvPr id="5" name="Imagem 5" descr="Tela de computador com texto preto sobre fundo branco&#10;&#10;Descrição gerada automaticamente com confiança média"/>
+                    <pic:cNvPicPr/>
+                  </pic:nvPicPr>
+                  <pic:blipFill>
+                    <a:blip r:embed="rId26"/>
+                    <a:stretch>
+                      <a:fillRect/>
+                    </a:stretch>
+                  </pic:blipFill>
+                  <pic:spPr>
+                    <a:xfrm>
+                      <a:off x="0" y="0"/>
+                      <a:ext cx="5760720" cy="2334895"/>
+                    </a:xfrm>
+                    <a:prstGeom prst="rect">
+                      <a:avLst/>
+                    </a:prstGeom>
+                  </pic:spPr>
+                </pic:pic>
+              </a:graphicData>
+            </a:graphic>
+          </wp:inline>
+        </w:drawing>
+      </w:r>
+    </w:p>
+    <w:p>
+      <w:r>
+        <w:drawing>
+          <wp:inline distT="0" distB="0" distL="0" distR="0" wp14:anchorId="25FEBA9A" wp14:editId="647B9BBB">
+            <wp:extent cx="5760720" cy="1442085"/>
+            <wp:effectExtent l="0" t="0" r="0" b="0"/>
+            <wp:docPr id="6" name="Imagem 6" descr="Interface gráfica do usuário, Aplicativo&#10;&#10;Descrição gerada automaticamente"/>
+            <wp:cNvGraphicFramePr>
+              <a:graphicFrameLocks xmlns:a="http://schemas.openxmlformats.org/drawingml/2006/main" noChangeAspect="1"/>
+            </wp:cNvGraphicFramePr>
+            <a:graphic xmlns:a="http://schemas.openxmlformats.org/drawingml/2006/main">
+              <a:graphicData uri="http://schemas.openxmlformats.org/drawingml/2006/picture">
+                <pic:pic xmlns:pic="http://schemas.openxmlformats.org/drawingml/2006/picture">
+                  <pic:nvPicPr>
+                    <pic:cNvPr id="6" name="Imagem 6" descr="Interface gráfica do usuário, Aplicativo&#10;&#10;Descrição gerada automaticamente"/>
+                    <pic:cNvPicPr/>
+                  </pic:nvPicPr>
+                  <pic:blipFill>
+                    <a:blip r:embed="rId27"/>
+                    <a:stretch>
+                      <a:fillRect/>
+                    </a:stretch>
+                  </pic:blipFill>
+                  <pic:spPr>
+                    <a:xfrm>
+                      <a:off x="0" y="0"/>
+                      <a:ext cx="5760720" cy="1442085"/>
+                    </a:xfrm>
+                    <a:prstGeom prst="rect">
+                      <a:avLst/>
+                    </a:prstGeom>
+                  </pic:spPr>
+                </pic:pic>
+              </a:graphicData>
+            </a:graphic>
+          </wp:inline>
+        </w:drawing>
+      </w:r>
+    </w:p>
+    <w:p>
+      <w:r>
+        <w:t>*espaço para o sobre nós</w:t>
+      </w:r>
+    </w:p>
+    <w:p>
+      <w:r>
+        <w:drawing>
+          <wp:inline distT="0" distB="0" distL="0" distR="0" wp14:anchorId="409A05EC" wp14:editId="46DB597E">
+            <wp:extent cx="5760720" cy="2465070"/>
+            <wp:effectExtent l="0" t="0" r="0" b="0"/>
+            <wp:docPr id="7" name="Imagem 7" descr="Interface gráfica do usuário, Aplicativo&#10;&#10;Descrição gerada automaticamente"/>
+            <wp:cNvGraphicFramePr>
+              <a:graphicFrameLocks xmlns:a="http://schemas.openxmlformats.org/drawingml/2006/main" noChangeAspect="1"/>
+            </wp:cNvGraphicFramePr>
+            <a:graphic xmlns:a="http://schemas.openxmlformats.org/drawingml/2006/main">
+              <a:graphicData uri="http://schemas.openxmlformats.org/drawingml/2006/picture">
+                <pic:pic xmlns:pic="http://schemas.openxmlformats.org/drawingml/2006/picture">
+                  <pic:nvPicPr>
+                    <pic:cNvPr id="7" name="Imagem 7" descr="Interface gráfica do usuário, Aplicativo&#10;&#10;Descrição gerada automaticamente"/>
+                    <pic:cNvPicPr/>
+                  </pic:nvPicPr>
+                  <pic:blipFill>
+                    <a:blip r:embed="rId28"/>
+                    <a:stretch>
+                      <a:fillRect/>
+                    </a:stretch>
+                  </pic:blipFill>
+                  <pic:spPr>
+                    <a:xfrm>
+                      <a:off x="0" y="0"/>
+                      <a:ext cx="5760720" cy="2465070"/>
+                    </a:xfrm>
+                    <a:prstGeom prst="rect">
+                      <a:avLst/>
+                    </a:prstGeom>
+                  </pic:spPr>
+                </pic:pic>
+              </a:graphicData>
+            </a:graphic>
+          </wp:inline>
+        </w:drawing>
+      </w:r>
+    </w:p>
+    <w:p>
+      <w:r>
+        <w:lastRenderedPageBreak/>
+        <w:drawing>
+          <wp:inline distT="0" distB="0" distL="0" distR="0" wp14:anchorId="0B70DFF7" wp14:editId="396EA6B9">
+            <wp:extent cx="5760720" cy="1691005"/>
+            <wp:effectExtent l="0" t="0" r="0" b="0"/>
+            <wp:docPr id="8" name="Imagem 8" descr="Interface gráfica do usuário, Site&#10;&#10;Descrição gerada automaticamente"/>
+            <wp:cNvGraphicFramePr>
+              <a:graphicFrameLocks xmlns:a="http://schemas.openxmlformats.org/drawingml/2006/main" noChangeAspect="1"/>
+            </wp:cNvGraphicFramePr>
+            <a:graphic xmlns:a="http://schemas.openxmlformats.org/drawingml/2006/main">
+              <a:graphicData uri="http://schemas.openxmlformats.org/drawingml/2006/picture">
+                <pic:pic xmlns:pic="http://schemas.openxmlformats.org/drawingml/2006/picture">
+                  <pic:nvPicPr>
+                    <pic:cNvPr id="8" name="Imagem 8" descr="Interface gráfica do usuário, Site&#10;&#10;Descrição gerada automaticamente"/>
+                    <pic:cNvPicPr/>
+                  </pic:nvPicPr>
+                  <pic:blipFill>
+                    <a:blip r:embed="rId29"/>
+                    <a:stretch>
+                      <a:fillRect/>
+                    </a:stretch>
+                  </pic:blipFill>
+                  <pic:spPr>
+                    <a:xfrm>
+                      <a:off x="0" y="0"/>
+                      <a:ext cx="5760720" cy="1691005"/>
+                    </a:xfrm>
+                    <a:prstGeom prst="rect">
+                      <a:avLst/>
+                    </a:prstGeom>
+                  </pic:spPr>
+                </pic:pic>
+              </a:graphicData>
+            </a:graphic>
+          </wp:inline>
+        </w:drawing>
+      </w:r>
+    </w:p>
+    <w:p>
+      <w:r>
+        <w:t xml:space="preserve">*espaço para </w:t>
+      </w:r>
+      <w:r>
+        <w:t>Equipe</w:t>
+      </w:r>
+    </w:p>
+    <w:p>
+      <w:r>
+        <w:drawing>
+          <wp:inline distT="0" distB="0" distL="0" distR="0" wp14:anchorId="6057D4FA" wp14:editId="12C1B17C">
+            <wp:extent cx="5760720" cy="2809240"/>
+            <wp:effectExtent l="0" t="0" r="0" b="0"/>
+            <wp:docPr id="9" name="Imagem 9" descr="Interface gráfica do usuário, Texto, Aplicativo, Email&#10;&#10;Descrição gerada automaticamente"/>
+            <wp:cNvGraphicFramePr>
+              <a:graphicFrameLocks xmlns:a="http://schemas.openxmlformats.org/drawingml/2006/main" noChangeAspect="1"/>
+            </wp:cNvGraphicFramePr>
+            <a:graphic xmlns:a="http://schemas.openxmlformats.org/drawingml/2006/main">
+              <a:graphicData uri="http://schemas.openxmlformats.org/drawingml/2006/picture">
+                <pic:pic xmlns:pic="http://schemas.openxmlformats.org/drawingml/2006/picture">
+                  <pic:nvPicPr>
+                    <pic:cNvPr id="9" name="Imagem 9" descr="Interface gráfica do usuário, Texto, Aplicativo, Email&#10;&#10;Descrição gerada automaticamente"/>
+                    <pic:cNvPicPr/>
+                  </pic:nvPicPr>
+                  <pic:blipFill>
+                    <a:blip r:embed="rId30"/>
+                    <a:stretch>
+                      <a:fillRect/>
+                    </a:stretch>
+                  </pic:blipFill>
+                  <pic:spPr>
+                    <a:xfrm>
+                      <a:off x="0" y="0"/>
+                      <a:ext cx="5760720" cy="2809240"/>
+                    </a:xfrm>
+                    <a:prstGeom prst="rect">
+                      <a:avLst/>
+                    </a:prstGeom>
+                  </pic:spPr>
+                </pic:pic>
+              </a:graphicData>
+            </a:graphic>
+          </wp:inline>
+        </w:drawing>
+      </w:r>
+    </w:p>
+    <w:p>
+      <w:r>
+        <w:t xml:space="preserve">*falta cadastros, login e </w:t>
+      </w:r>
+      <w:proofErr w:type="spellStart"/>
+      <w:r>
+        <w:t>dash</w:t>
+      </w:r>
+      <w:proofErr w:type="spellEnd"/>
+      <w:r>
+        <w:t xml:space="preserve"> </w:t>
+      </w:r>
+    </w:p>
     <w:p>
       <w:pPr>
         <w:pStyle w:val="Ttulo2"/>
@@ -4098,13 +4318,8 @@
         <w:t>Apresentar as métricas definidas para o disparo dos alarmes. Explicar o conceito adotado</w:t>
       </w:r>
       <w:r>
-        <w:t xml:space="preserve">, limites, </w:t>
-      </w:r>
-      <w:proofErr w:type="gramStart"/>
-      <w:r>
-        <w:t>cores, etc.</w:t>
-      </w:r>
-      <w:proofErr w:type="gramEnd"/>
+        <w:t>, limites, cores, etc.</w:t>
+      </w:r>
     </w:p>
     <w:p>
       <w:pPr>
@@ -4121,12 +4336,12 @@
     <w:p>
       <w:pPr>
         <w:sectPr>
-          <w:headerReference w:type="even" r:id="rId25"/>
-          <w:headerReference w:type="default" r:id="rId26"/>
-          <w:footerReference w:type="even" r:id="rId27"/>
-          <w:footerReference w:type="default" r:id="rId28"/>
-          <w:headerReference w:type="first" r:id="rId29"/>
-          <w:footerReference w:type="first" r:id="rId30"/>
+          <w:headerReference w:type="even" r:id="rId31"/>
+          <w:headerReference w:type="default" r:id="rId32"/>
+          <w:footerReference w:type="even" r:id="rId33"/>
+          <w:footerReference w:type="default" r:id="rId34"/>
+          <w:headerReference w:type="first" r:id="rId35"/>
+          <w:footerReference w:type="first" r:id="rId36"/>
           <w:pgSz w:w="11907" w:h="16840" w:code="9"/>
           <w:pgMar w:top="1701" w:right="1134" w:bottom="1531" w:left="1701" w:header="720" w:footer="720" w:gutter="0"/>
           <w:cols w:space="708"/>
@@ -4294,13 +4509,8 @@
         <w:t xml:space="preserve"> (</w:t>
       </w:r>
       <w:proofErr w:type="spellStart"/>
-      <w:proofErr w:type="gramStart"/>
-      <w:r>
-        <w:t>telefone,e</w:t>
-      </w:r>
-      <w:proofErr w:type="gramEnd"/>
-      <w:r>
-        <w:t>-meil</w:t>
+      <w:r>
+        <w:t>telefone,e-meil</w:t>
       </w:r>
       <w:proofErr w:type="spellEnd"/>
       <w:r>
@@ -4345,10 +4555,10 @@
           <w:noProof/>
         </w:rPr>
         <w:sectPr>
-          <w:headerReference w:type="default" r:id="rId31"/>
-          <w:footerReference w:type="default" r:id="rId32"/>
-          <w:headerReference w:type="first" r:id="rId33"/>
-          <w:footerReference w:type="first" r:id="rId34"/>
+          <w:headerReference w:type="default" r:id="rId37"/>
+          <w:footerReference w:type="default" r:id="rId38"/>
+          <w:headerReference w:type="first" r:id="rId39"/>
+          <w:footerReference w:type="first" r:id="rId40"/>
           <w:pgSz w:w="11907" w:h="16840" w:code="9"/>
           <w:pgMar w:top="1701" w:right="1134" w:bottom="1531" w:left="1701" w:header="720" w:footer="720" w:gutter="0"/>
           <w:cols w:space="708"/>
@@ -4587,11 +4797,11 @@
           <w:tab w:val="clear" w:pos="851"/>
         </w:tabs>
         <w:sectPr>
-          <w:headerReference w:type="even" r:id="rId35"/>
-          <w:headerReference w:type="default" r:id="rId36"/>
-          <w:footerReference w:type="default" r:id="rId37"/>
-          <w:headerReference w:type="first" r:id="rId38"/>
-          <w:footerReference w:type="first" r:id="rId39"/>
+          <w:headerReference w:type="even" r:id="rId41"/>
+          <w:headerReference w:type="default" r:id="rId42"/>
+          <w:footerReference w:type="default" r:id="rId43"/>
+          <w:headerReference w:type="first" r:id="rId44"/>
+          <w:footerReference w:type="first" r:id="rId45"/>
           <w:type w:val="continuous"/>
           <w:pgSz w:w="11907" w:h="16840" w:code="9"/>
           <w:pgMar w:top="1701" w:right="1134" w:bottom="1531" w:left="1701" w:header="720" w:footer="720" w:gutter="0"/>
@@ -4679,7 +4889,7 @@
         </w:rPr>
         <w:t xml:space="preserve">v. 32, n. 3, p. 635-40, Apr-May 2004. ISSN 0363-5465 (Print). Disponível em: &lt; </w:t>
       </w:r>
-      <w:hyperlink r:id="rId40" w:history="1">
+      <w:hyperlink r:id="rId46" w:history="1">
         <w:r>
           <w:rPr>
             <w:rStyle w:val="Hyperlink"/>
@@ -4962,7 +5172,7 @@
         </w:rPr>
         <w:t xml:space="preserve">Disponível em: &lt; </w:t>
       </w:r>
-      <w:hyperlink r:id="rId41" w:history="1">
+      <w:hyperlink r:id="rId47" w:history="1">
         <w:r>
           <w:rPr>
             <w:rStyle w:val="Hyperlink"/>
@@ -5025,10 +5235,10 @@
       </w:pPr>
     </w:p>
     <w:sectPr>
-      <w:headerReference w:type="default" r:id="rId42"/>
-      <w:footerReference w:type="default" r:id="rId43"/>
-      <w:headerReference w:type="first" r:id="rId44"/>
-      <w:footerReference w:type="first" r:id="rId45"/>
+      <w:headerReference w:type="default" r:id="rId48"/>
+      <w:footerReference w:type="default" r:id="rId49"/>
+      <w:headerReference w:type="first" r:id="rId50"/>
+      <w:footerReference w:type="first" r:id="rId51"/>
       <w:pgSz w:w="11907" w:h="16840" w:code="9"/>
       <w:pgMar w:top="1701" w:right="1134" w:bottom="1531" w:left="1701" w:header="709" w:footer="709" w:gutter="0"/>
       <w:cols w:space="708"/>

</xml_diff>

<commit_message>
atualização dashboard e finalização da home
</commit_message>
<xml_diff>
--- a/TI/Documentacao-2sem.docx
+++ b/TI/Documentacao-2sem.docx
@@ -2304,13 +2304,42 @@
         <w:tab/>
       </w:r>
       <w:r>
-        <w:t xml:space="preserve">Somos a empresa MIC (Monitoramento Inteligente de Call Center), formado por Ezequiel Leandro Junge Silva, Henrique Medeiros Alves, Larissa da Silva Gouveia, Matheus Tonini Matsumoto Pantaleão e Mauricio Uesso Martins. Somos uma empresa de monitoramento de hardware que visa melhorar o desempenho de </w:t>
-      </w:r>
+        <w:t xml:space="preserve">Somos a empresa MIC (Monitoramento Inteligente de </w:t>
+      </w:r>
+      <w:proofErr w:type="spellStart"/>
+      <w:r>
+        <w:t>Call</w:t>
+      </w:r>
+      <w:proofErr w:type="spellEnd"/>
+      <w:r>
+        <w:t xml:space="preserve"> Center), formado por Ezequiel Leandro Junge Silva, Henrique Medeiros Alves, Larissa da Silva Gouveia, Matheus </w:t>
+      </w:r>
+      <w:proofErr w:type="spellStart"/>
+      <w:r>
+        <w:t>Tonini</w:t>
+      </w:r>
+      <w:proofErr w:type="spellEnd"/>
+      <w:r>
+        <w:t xml:space="preserve"> Matsumoto Pantaleão e Mauricio </w:t>
+      </w:r>
+      <w:proofErr w:type="spellStart"/>
+      <w:r>
+        <w:t>Uesso</w:t>
+      </w:r>
+      <w:proofErr w:type="spellEnd"/>
+      <w:r>
+        <w:t xml:space="preserve"> Martins. Somos uma empresa de monitoramento de hardware que visa melhorar o desempenho de </w:t>
+      </w:r>
+      <w:proofErr w:type="spellStart"/>
       <w:r>
         <w:t>C</w:t>
       </w:r>
       <w:r>
-        <w:t xml:space="preserve">all </w:t>
+        <w:t>all</w:t>
+      </w:r>
+      <w:proofErr w:type="spellEnd"/>
+      <w:r>
+        <w:t xml:space="preserve"> </w:t>
       </w:r>
       <w:r>
         <w:t>C</w:t>
@@ -2325,7 +2354,15 @@
         <w:t>utilização de</w:t>
       </w:r>
       <w:r>
-        <w:t xml:space="preserve"> equipamentos. Ao criar nosso logotipo, o objetivo foi ilustrar a função da empresa, com as nossas iniciais “MIC” juntamente com um headset que engloba todas as letras, headset esse que faz alusão aos atendentes de call center.</w:t>
+        <w:t xml:space="preserve"> equipamentos. Ao criar nosso logotipo, o objetivo foi ilustrar a função da empresa, com as nossas iniciais “MIC” juntamente com um headset que engloba todas as letras, headset esse que faz alusão aos atendentes de </w:t>
+      </w:r>
+      <w:proofErr w:type="spellStart"/>
+      <w:r>
+        <w:t>call</w:t>
+      </w:r>
+      <w:proofErr w:type="spellEnd"/>
+      <w:r>
+        <w:t xml:space="preserve"> center.</w:t>
       </w:r>
     </w:p>
     <w:p>
@@ -2346,27 +2383,469 @@
       <w:bookmarkEnd w:id="6"/>
     </w:p>
     <w:p>
-      <w:r>
-        <w:t xml:space="preserve">Segmento de </w:t>
-      </w:r>
-      <w:r>
-        <w:t>Mercado e números</w:t>
-      </w:r>
-      <w:r>
-        <w:t xml:space="preserve">. Preocupações com sustentabilidade, </w:t>
-      </w:r>
-      <w:r>
-        <w:t xml:space="preserve">desperdício, </w:t>
-      </w:r>
-      <w:r>
-        <w:t xml:space="preserve">controle de custos, </w:t>
-      </w:r>
-      <w:r>
-        <w:t xml:space="preserve">Inforgráficos, </w:t>
-      </w:r>
-      <w:r>
-        <w:t>etc.</w:t>
-      </w:r>
+      <w:pPr>
+        <w:rPr>
+          <w:rFonts w:cs="Arial"/>
+          <w:sz w:val="28"/>
+          <w:szCs w:val="28"/>
+        </w:rPr>
+      </w:pPr>
+      <w:bookmarkStart w:id="8" w:name="_Toc104391404"/>
+      <w:r>
+        <w:rPr>
+          <w:rFonts w:cs="Arial"/>
+          <w:sz w:val="28"/>
+          <w:szCs w:val="28"/>
+        </w:rPr>
+        <w:t xml:space="preserve">Atualmente o </w:t>
+      </w:r>
+      <w:proofErr w:type="spellStart"/>
+      <w:r>
+        <w:rPr>
+          <w:rFonts w:cs="Arial"/>
+          <w:sz w:val="28"/>
+          <w:szCs w:val="28"/>
+        </w:rPr>
+        <w:t>Call</w:t>
+      </w:r>
+      <w:proofErr w:type="spellEnd"/>
+      <w:r>
+        <w:rPr>
+          <w:rFonts w:cs="Arial"/>
+          <w:sz w:val="28"/>
+          <w:szCs w:val="28"/>
+        </w:rPr>
+        <w:t xml:space="preserve"> Center é uma das principais formas de comunicação direta entre empresa e cliente, o </w:t>
+      </w:r>
+      <w:proofErr w:type="spellStart"/>
+      <w:r>
+        <w:rPr>
+          <w:rFonts w:cs="Arial"/>
+          <w:sz w:val="28"/>
+          <w:szCs w:val="28"/>
+        </w:rPr>
+        <w:t>Call</w:t>
+      </w:r>
+      <w:proofErr w:type="spellEnd"/>
+      <w:r>
+        <w:rPr>
+          <w:rFonts w:cs="Arial"/>
+          <w:sz w:val="28"/>
+          <w:szCs w:val="28"/>
+        </w:rPr>
+        <w:t xml:space="preserve"> center inicialmente criado para acabar com o “sinal de ocupado” que impedia as pessoas de serem atendidas. A base do </w:t>
+      </w:r>
+      <w:proofErr w:type="spellStart"/>
+      <w:r>
+        <w:rPr>
+          <w:rFonts w:cs="Arial"/>
+          <w:sz w:val="28"/>
+          <w:szCs w:val="28"/>
+        </w:rPr>
+        <w:t>Call</w:t>
+      </w:r>
+      <w:proofErr w:type="spellEnd"/>
+      <w:r>
+        <w:rPr>
+          <w:rFonts w:cs="Arial"/>
+          <w:sz w:val="28"/>
+          <w:szCs w:val="28"/>
+        </w:rPr>
+        <w:t xml:space="preserve"> Center é as pessoas serem atendidas de alguma forma, ao invés de suas ligações se perderem.</w:t>
+      </w:r>
+    </w:p>
+    <w:p>
+      <w:pPr>
+        <w:rPr>
+          <w:rFonts w:cs="Arial"/>
+          <w:sz w:val="28"/>
+          <w:szCs w:val="28"/>
+        </w:rPr>
+      </w:pPr>
+      <w:r>
+        <w:rPr>
+          <w:rFonts w:cs="Arial"/>
+          <w:sz w:val="28"/>
+          <w:szCs w:val="28"/>
+        </w:rPr>
+        <w:t xml:space="preserve">Ou seja, a estrutura do </w:t>
+      </w:r>
+      <w:proofErr w:type="spellStart"/>
+      <w:r>
+        <w:rPr>
+          <w:rFonts w:cs="Arial"/>
+          <w:sz w:val="28"/>
+          <w:szCs w:val="28"/>
+        </w:rPr>
+        <w:t>Call</w:t>
+      </w:r>
+      <w:proofErr w:type="spellEnd"/>
+      <w:r>
+        <w:rPr>
+          <w:rFonts w:cs="Arial"/>
+          <w:sz w:val="28"/>
+          <w:szCs w:val="28"/>
+        </w:rPr>
+        <w:t xml:space="preserve"> Center se moldou para que não seja apenas uma fila de espera e para que na verdade, diversas pessoas ao mesmo tempo possam ser atendidas no mesmo instante, as vezes podendo estar com os mesmos problemas.</w:t>
+      </w:r>
+    </w:p>
+    <w:p>
+      <w:pPr>
+        <w:rPr>
+          <w:rFonts w:cs="Arial"/>
+          <w:sz w:val="28"/>
+          <w:szCs w:val="28"/>
+        </w:rPr>
+      </w:pPr>
+      <w:r>
+        <w:rPr>
+          <w:rFonts w:cs="Arial"/>
+          <w:sz w:val="28"/>
+          <w:szCs w:val="28"/>
+        </w:rPr>
+        <w:t xml:space="preserve">Com a chegada da internet o movimento ganhou mais força ainda, agora o </w:t>
+      </w:r>
+      <w:proofErr w:type="spellStart"/>
+      <w:r>
+        <w:rPr>
+          <w:rFonts w:cs="Arial"/>
+          <w:sz w:val="28"/>
+          <w:szCs w:val="28"/>
+        </w:rPr>
+        <w:t>call</w:t>
+      </w:r>
+      <w:proofErr w:type="spellEnd"/>
+      <w:r>
+        <w:rPr>
+          <w:rFonts w:cs="Arial"/>
+          <w:sz w:val="28"/>
+          <w:szCs w:val="28"/>
+        </w:rPr>
+        <w:t xml:space="preserve"> center poderia ir além do telefone, e acabou se transformando em uma forma completa de relacionamento ao cliente.</w:t>
+      </w:r>
+    </w:p>
+    <w:p>
+      <w:pPr>
+        <w:rPr>
+          <w:rFonts w:cs="Arial"/>
+          <w:sz w:val="28"/>
+          <w:szCs w:val="28"/>
+        </w:rPr>
+      </w:pPr>
+      <w:r>
+        <w:rPr>
+          <w:rFonts w:cs="Arial"/>
+          <w:sz w:val="28"/>
+          <w:szCs w:val="28"/>
+        </w:rPr>
+        <w:t xml:space="preserve">Consequentemente, diversas ferramentas passaram a ser desenvolvidas para facilitação e dinamismos para </w:t>
+      </w:r>
+      <w:proofErr w:type="spellStart"/>
+      <w:r>
+        <w:rPr>
+          <w:rFonts w:cs="Arial"/>
+          <w:sz w:val="28"/>
+          <w:szCs w:val="28"/>
+        </w:rPr>
+        <w:t>call</w:t>
+      </w:r>
+      <w:proofErr w:type="spellEnd"/>
+      <w:r>
+        <w:rPr>
+          <w:rFonts w:cs="Arial"/>
+          <w:sz w:val="28"/>
+          <w:szCs w:val="28"/>
+        </w:rPr>
+        <w:t xml:space="preserve"> center, cada vez mais ágeis e eficientes. </w:t>
+      </w:r>
+    </w:p>
+    <w:p>
+      <w:pPr>
+        <w:rPr>
+          <w:rFonts w:cs="Arial"/>
+          <w:sz w:val="28"/>
+          <w:szCs w:val="28"/>
+        </w:rPr>
+      </w:pPr>
+      <w:r>
+        <w:rPr>
+          <w:rFonts w:cs="Arial"/>
+          <w:sz w:val="28"/>
+          <w:szCs w:val="28"/>
+        </w:rPr>
+        <w:lastRenderedPageBreak/>
+        <w:t xml:space="preserve">No Brasil, as ideias de tudo sobre </w:t>
+      </w:r>
+      <w:proofErr w:type="spellStart"/>
+      <w:r>
+        <w:rPr>
+          <w:rFonts w:cs="Arial"/>
+          <w:sz w:val="28"/>
+          <w:szCs w:val="28"/>
+        </w:rPr>
+        <w:t>call</w:t>
+      </w:r>
+      <w:proofErr w:type="spellEnd"/>
+      <w:r>
+        <w:rPr>
+          <w:rFonts w:cs="Arial"/>
+          <w:sz w:val="28"/>
+          <w:szCs w:val="28"/>
+        </w:rPr>
+        <w:t xml:space="preserve"> center se tornariam realmente populares após 1992, graças ao código de defesa do consumidor </w:t>
+      </w:r>
+    </w:p>
+    <w:p>
+      <w:pPr>
+        <w:rPr>
+          <w:rFonts w:cs="Arial"/>
+          <w:sz w:val="28"/>
+          <w:szCs w:val="28"/>
+        </w:rPr>
+      </w:pPr>
+      <w:r>
+        <w:rPr>
+          <w:rFonts w:cs="Arial"/>
+          <w:sz w:val="28"/>
+          <w:szCs w:val="28"/>
+        </w:rPr>
+        <w:t xml:space="preserve">Pela lei, todas as grandes empresas deveriam adot255 </w:t>
+      </w:r>
+    </w:p>
+    <w:p>
+      <w:pPr>
+        <w:rPr>
+          <w:rFonts w:cs="Arial"/>
+          <w:sz w:val="28"/>
+          <w:szCs w:val="28"/>
+        </w:rPr>
+      </w:pPr>
+      <w:r>
+        <w:rPr>
+          <w:rFonts w:cs="Arial"/>
+          <w:sz w:val="28"/>
+          <w:szCs w:val="28"/>
+        </w:rPr>
+        <w:t>ar um (SAC), para poder atender às dúvidas que os clientes pudessem ter sobre seus produtos.</w:t>
+      </w:r>
+    </w:p>
+    <w:p>
+      <w:pPr>
+        <w:rPr>
+          <w:rFonts w:cs="Arial"/>
+          <w:sz w:val="28"/>
+          <w:szCs w:val="28"/>
+        </w:rPr>
+      </w:pPr>
+      <w:r>
+        <w:rPr>
+          <w:rFonts w:cs="Arial"/>
+          <w:sz w:val="28"/>
+          <w:szCs w:val="28"/>
+        </w:rPr>
+        <w:t xml:space="preserve">Hoje, este é um dos setores que mais contrata no Brasil, com mais de 1.4 milhão de vagas. </w:t>
+      </w:r>
+    </w:p>
+    <w:p>
+      <w:pPr>
+        <w:rPr>
+          <w:rFonts w:cs="Arial"/>
+          <w:sz w:val="28"/>
+          <w:szCs w:val="28"/>
+        </w:rPr>
+      </w:pPr>
+    </w:p>
+    <w:p>
+      <w:pPr>
+        <w:rPr>
+          <w:rFonts w:cs="Arial"/>
+          <w:sz w:val="28"/>
+          <w:szCs w:val="28"/>
+        </w:rPr>
+      </w:pPr>
+      <w:r>
+        <w:rPr>
+          <w:rFonts w:cs="Arial"/>
+          <w:sz w:val="28"/>
+          <w:szCs w:val="28"/>
+        </w:rPr>
+        <w:t xml:space="preserve">Ter um </w:t>
+      </w:r>
+      <w:proofErr w:type="spellStart"/>
+      <w:r>
+        <w:rPr>
+          <w:rFonts w:cs="Arial"/>
+          <w:sz w:val="28"/>
+          <w:szCs w:val="28"/>
+        </w:rPr>
+        <w:t>call</w:t>
+      </w:r>
+      <w:proofErr w:type="spellEnd"/>
+      <w:r>
+        <w:rPr>
+          <w:rFonts w:cs="Arial"/>
+          <w:sz w:val="28"/>
+          <w:szCs w:val="28"/>
+        </w:rPr>
+        <w:t xml:space="preserve"> center agregado a sua empresa possui diversos benefícios, os principais são: </w:t>
+      </w:r>
+    </w:p>
+    <w:p>
+      <w:pPr>
+        <w:rPr>
+          <w:rFonts w:cs="Arial"/>
+          <w:sz w:val="28"/>
+          <w:szCs w:val="28"/>
+        </w:rPr>
+      </w:pPr>
+    </w:p>
+    <w:p>
+      <w:pPr>
+        <w:pStyle w:val="PargrafodaLista"/>
+        <w:numPr>
+          <w:ilvl w:val="0"/>
+          <w:numId w:val="21"/>
+        </w:numPr>
+        <w:rPr>
+          <w:rFonts w:cs="Arial"/>
+          <w:sz w:val="28"/>
+          <w:szCs w:val="28"/>
+        </w:rPr>
+      </w:pPr>
+      <w:r>
+        <w:rPr>
+          <w:rFonts w:cs="Arial"/>
+          <w:sz w:val="28"/>
+          <w:szCs w:val="28"/>
+        </w:rPr>
+        <w:t xml:space="preserve">Redução de Custos ao contratar um </w:t>
+      </w:r>
+      <w:proofErr w:type="spellStart"/>
+      <w:r>
+        <w:rPr>
+          <w:rFonts w:cs="Arial"/>
+          <w:sz w:val="28"/>
+          <w:szCs w:val="28"/>
+        </w:rPr>
+        <w:t>Call</w:t>
+      </w:r>
+      <w:proofErr w:type="spellEnd"/>
+      <w:r>
+        <w:rPr>
+          <w:rFonts w:cs="Arial"/>
+          <w:sz w:val="28"/>
+          <w:szCs w:val="28"/>
+        </w:rPr>
+        <w:t xml:space="preserve"> Center.</w:t>
+      </w:r>
+    </w:p>
+    <w:p>
+      <w:pPr>
+        <w:pStyle w:val="PargrafodaLista"/>
+        <w:numPr>
+          <w:ilvl w:val="0"/>
+          <w:numId w:val="21"/>
+        </w:numPr>
+        <w:rPr>
+          <w:rFonts w:cs="Arial"/>
+          <w:sz w:val="28"/>
+          <w:szCs w:val="28"/>
+        </w:rPr>
+      </w:pPr>
+      <w:r>
+        <w:rPr>
+          <w:rFonts w:ascii="Arial" w:hAnsi="Arial" w:cs="Arial"/>
+          <w:sz w:val="28"/>
+          <w:szCs w:val="28"/>
+        </w:rPr>
+        <w:t>Sem gastos com infraestrutura.</w:t>
+      </w:r>
+    </w:p>
+    <w:p>
+      <w:pPr>
+        <w:pStyle w:val="PargrafodaLista"/>
+        <w:numPr>
+          <w:ilvl w:val="0"/>
+          <w:numId w:val="21"/>
+        </w:numPr>
+        <w:rPr>
+          <w:rFonts w:cs="Arial"/>
+          <w:sz w:val="28"/>
+          <w:szCs w:val="28"/>
+        </w:rPr>
+      </w:pPr>
+      <w:r>
+        <w:rPr>
+          <w:rFonts w:ascii="Arial" w:hAnsi="Arial" w:cs="Arial"/>
+          <w:sz w:val="28"/>
+          <w:szCs w:val="28"/>
+        </w:rPr>
+        <w:t>Mão de Obra especializada.</w:t>
+      </w:r>
+    </w:p>
+    <w:p>
+      <w:pPr>
+        <w:pStyle w:val="PargrafodaLista"/>
+        <w:numPr>
+          <w:ilvl w:val="0"/>
+          <w:numId w:val="21"/>
+        </w:numPr>
+        <w:rPr>
+          <w:rFonts w:cs="Arial"/>
+          <w:sz w:val="28"/>
+          <w:szCs w:val="28"/>
+        </w:rPr>
+      </w:pPr>
+      <w:r>
+        <w:rPr>
+          <w:rFonts w:ascii="Arial" w:hAnsi="Arial" w:cs="Arial"/>
+          <w:sz w:val="28"/>
+          <w:szCs w:val="28"/>
+        </w:rPr>
+        <w:t>Atendimento 7 dias por semana e 24 horas por dia.</w:t>
+      </w:r>
+    </w:p>
+    <w:p>
+      <w:pPr>
+        <w:pStyle w:val="PargrafodaLista"/>
+        <w:numPr>
+          <w:ilvl w:val="0"/>
+          <w:numId w:val="21"/>
+        </w:numPr>
+        <w:rPr>
+          <w:rFonts w:cs="Arial"/>
+          <w:sz w:val="28"/>
+          <w:szCs w:val="28"/>
+        </w:rPr>
+      </w:pPr>
+      <w:r>
+        <w:rPr>
+          <w:rFonts w:ascii="Arial" w:hAnsi="Arial" w:cs="Arial"/>
+          <w:sz w:val="28"/>
+          <w:szCs w:val="28"/>
+        </w:rPr>
+        <w:t>Mais qualidade para o seu atendimento.</w:t>
+      </w:r>
+    </w:p>
+    <w:p>
+      <w:pPr>
+        <w:pStyle w:val="PargrafodaLista"/>
+        <w:rPr>
+          <w:rFonts w:ascii="Arial" w:hAnsi="Arial" w:cs="Arial"/>
+          <w:sz w:val="28"/>
+          <w:szCs w:val="28"/>
+        </w:rPr>
+      </w:pPr>
+    </w:p>
+    <w:p>
+      <w:pPr>
+        <w:pStyle w:val="PargrafodaLista"/>
+        <w:rPr>
+          <w:rFonts w:cs="Arial"/>
+          <w:sz w:val="28"/>
+          <w:szCs w:val="28"/>
+        </w:rPr>
+      </w:pPr>
     </w:p>
     <w:p>
       <w:pPr>
@@ -2375,7 +2854,6 @@
           <w:b/>
         </w:rPr>
       </w:pPr>
-      <w:bookmarkStart w:id="8" w:name="_Toc104391404"/>
       <w:r>
         <w:rPr>
           <w:b/>
@@ -2386,7 +2864,23 @@
     </w:p>
     <w:p>
       <w:r>
-        <w:t>A maior parte dos call center contam com máquinas antigas de pouco poder de processamento, podendo assim causar um maior tempo para o atendimento e gerando insatisfação tanto da parte do cliente quanto da empresa contratante, fazendo com que a empresa do call center acabe perdendo clientes e contratos importantes, ou tendo que diminuir sua demanda por conta das limitações técnicas.</w:t>
+        <w:t xml:space="preserve">A maior parte dos </w:t>
+      </w:r>
+      <w:proofErr w:type="spellStart"/>
+      <w:r>
+        <w:t>call</w:t>
+      </w:r>
+      <w:proofErr w:type="spellEnd"/>
+      <w:r>
+        <w:t xml:space="preserve"> center contam com máquinas antigas de pouco poder de processamento, podendo assim causar um maior tempo para o atendimento e gerando insatisfação tanto da parte do cliente quanto da empresa contratante, fazendo com que a empresa do </w:t>
+      </w:r>
+      <w:proofErr w:type="spellStart"/>
+      <w:r>
+        <w:t>call</w:t>
+      </w:r>
+      <w:proofErr w:type="spellEnd"/>
+      <w:r>
+        <w:t xml:space="preserve"> center acabe perdendo clientes e contratos importantes, ou tendo que diminuir sua demanda por conta das limitações técnicas.</w:t>
       </w:r>
     </w:p>
     <w:p/>
@@ -2487,8 +2981,18 @@
           <w:sz w:val="24"/>
           <w:szCs w:val="24"/>
         </w:rPr>
-        <w:t>Diminuição do downtime</w:t>
-      </w:r>
+        <w:t xml:space="preserve">Diminuição do </w:t>
+      </w:r>
+      <w:proofErr w:type="spellStart"/>
+      <w:r>
+        <w:rPr>
+          <w:rFonts w:ascii="Arial" w:hAnsi="Arial" w:cs="Arial"/>
+          <w:sz w:val="24"/>
+          <w:szCs w:val="24"/>
+        </w:rPr>
+        <w:t>downtime</w:t>
+      </w:r>
+      <w:proofErr w:type="spellEnd"/>
     </w:p>
     <w:p/>
     <w:p>
@@ -2503,7 +3007,6 @@
         <w:rPr>
           <w:b/>
         </w:rPr>
-        <w:lastRenderedPageBreak/>
         <w:t>objetivo da solução</w:t>
       </w:r>
       <w:bookmarkEnd w:id="9"/>
@@ -2516,7 +3019,15 @@
         <w:t>os componentes</w:t>
       </w:r>
       <w:r>
-        <w:t xml:space="preserve"> do hardware de máquinas em empresas de call center </w:t>
+        <w:t xml:space="preserve"> do hardware de máquinas em empresas de </w:t>
+      </w:r>
+      <w:proofErr w:type="spellStart"/>
+      <w:r>
+        <w:t>call</w:t>
+      </w:r>
+      <w:proofErr w:type="spellEnd"/>
+      <w:r>
+        <w:t xml:space="preserve"> center </w:t>
       </w:r>
       <w:r>
         <w:t>para obter informações de desempenho, e com isso gerar dados que meçam rendimento e indiquem se as máquinas poderiam de alguma forma estar prejudicando o desempenho dos colaboradores.</w:t>
@@ -2699,7 +3210,23 @@
         <w:t>Descrever a equipe e seus papéis no projeto</w:t>
       </w:r>
       <w:r>
-        <w:t xml:space="preserve">, mencionar os papéis de acordo com a metodologia ágil adotada. Ex. Scrum Master, Product Owner, Time de </w:t>
+        <w:t xml:space="preserve">, mencionar os papéis de acordo com a metodologia ágil adotada. Ex. Scrum Master, </w:t>
+      </w:r>
+      <w:proofErr w:type="spellStart"/>
+      <w:r>
+        <w:t>Product</w:t>
+      </w:r>
+      <w:proofErr w:type="spellEnd"/>
+      <w:r>
+        <w:t xml:space="preserve"> </w:t>
+      </w:r>
+      <w:proofErr w:type="spellStart"/>
+      <w:r>
+        <w:t>Owner</w:t>
+      </w:r>
+      <w:proofErr w:type="spellEnd"/>
+      <w:r>
+        <w:t xml:space="preserve">, Time de </w:t>
       </w:r>
       <w:r>
         <w:t>Desenvolvimento etc.</w:t>
@@ -2743,7 +3270,15 @@
         <w:tab/>
       </w:r>
       <w:r>
-        <w:t xml:space="preserve">A ferramenta utilizada para a gestão do projeto foi o Planner, </w:t>
+        <w:t xml:space="preserve">A ferramenta utilizada para a gestão do projeto foi o </w:t>
+      </w:r>
+      <w:proofErr w:type="spellStart"/>
+      <w:r>
+        <w:t>Planner</w:t>
+      </w:r>
+      <w:proofErr w:type="spellEnd"/>
+      <w:r>
+        <w:t xml:space="preserve">, </w:t>
       </w:r>
       <w:r>
         <w:t>realizamos a divisão das sprints semanais para organizar melhor as atividades, com uma parte contendo a ata de reuniões</w:t>
@@ -4008,6 +4543,9 @@
         </w:rPr>
       </w:pPr>
       <w:r>
+        <w:rPr>
+          <w:noProof/>
+        </w:rPr>
         <w:drawing>
           <wp:inline distT="0" distB="0" distL="0" distR="0" wp14:anchorId="17944CE1" wp14:editId="03D516F1">
             <wp:extent cx="5760720" cy="2369820"/>
@@ -4106,6 +4644,7 @@
           <w:rFonts w:cs="Arial"/>
           <w:b/>
           <w:bCs/>
+          <w:noProof/>
           <w:color w:val="000000"/>
         </w:rPr>
         <w:drawing>
@@ -4161,6 +4700,7 @@
           <w:rFonts w:cs="Arial"/>
           <w:b/>
           <w:bCs/>
+          <w:noProof/>
           <w:color w:val="000000"/>
         </w:rPr>
         <w:lastRenderedPageBreak/>
@@ -4217,6 +4757,7 @@
           <w:rFonts w:cs="Arial"/>
           <w:b/>
           <w:bCs/>
+          <w:noProof/>
           <w:color w:val="000000"/>
         </w:rPr>
         <w:drawing>
@@ -4272,6 +4813,7 @@
           <w:rFonts w:cs="Arial"/>
           <w:b/>
           <w:bCs/>
+          <w:noProof/>
           <w:color w:val="000000"/>
         </w:rPr>
         <w:drawing>
@@ -4327,6 +4869,7 @@
           <w:rFonts w:cs="Arial"/>
           <w:b/>
           <w:bCs/>
+          <w:noProof/>
           <w:color w:val="000000"/>
         </w:rPr>
         <w:lastRenderedPageBreak/>
@@ -4395,7 +4938,15 @@
         <w:tab/>
       </w:r>
       <w:r>
-        <w:t>O primeiro contato que o usuário terá com o site será com uma mensagem de boas-vindas na página inicial, apresentando a frase de impacto da empresa e fazendo um contraste com as cores da MiC. Apesar da maior parte dele ser uma página só, ou seja, com sua navegação principal apenas pela rolagem da página, a navegação é bem fluida e pelos links do header o usuário é direcionado para a parte que deseja imediatamente.</w:t>
+        <w:t xml:space="preserve">O primeiro contato que o usuário terá com o site será com uma mensagem de boas-vindas na página inicial, apresentando a frase de impacto da empresa e fazendo um contraste com as cores da </w:t>
+      </w:r>
+      <w:proofErr w:type="spellStart"/>
+      <w:r>
+        <w:t>MiC</w:t>
+      </w:r>
+      <w:proofErr w:type="spellEnd"/>
+      <w:r>
+        <w:t>. Apesar da maior parte dele ser uma página só, ou seja, com sua navegação principal apenas pela rolagem da página, a navegação é bem fluida e pelos links do header o usuário é direcionado para a parte que deseja imediatamente.</w:t>
       </w:r>
     </w:p>
     <w:p/>
@@ -5458,7 +6009,20 @@
         <w:t>Canais de atendimento</w:t>
       </w:r>
       <w:r>
-        <w:t xml:space="preserve"> (telefone,e-meil, chat)</w:t>
+        <w:t xml:space="preserve"> (</w:t>
+      </w:r>
+      <w:proofErr w:type="spellStart"/>
+      <w:proofErr w:type="gramStart"/>
+      <w:r>
+        <w:t>telefone,e</w:t>
+      </w:r>
+      <w:proofErr w:type="gramEnd"/>
+      <w:r>
+        <w:t>-meil</w:t>
+      </w:r>
+      <w:proofErr w:type="spellEnd"/>
+      <w:r>
+        <w:t>, chat)</w:t>
       </w:r>
       <w:r>
         <w:t>, níveis de suporte, base de conhecimento na ferramenta</w:t>
@@ -8850,6 +9414,119 @@
     </w:lvl>
   </w:abstractNum>
   <w:abstractNum w:abstractNumId="13" w15:restartNumberingAfterBreak="0">
+    <w:nsid w:val="51DE74BA"/>
+    <w:multiLevelType w:val="hybridMultilevel"/>
+    <w:tmpl w:val="BA1E82D0"/>
+    <w:lvl w:ilvl="0" w:tplc="04160001">
+      <w:start w:val="1"/>
+      <w:numFmt w:val="bullet"/>
+      <w:lvlText w:val=""/>
+      <w:lvlJc w:val="left"/>
+      <w:pPr>
+        <w:ind w:left="720" w:hanging="360"/>
+      </w:pPr>
+      <w:rPr>
+        <w:rFonts w:ascii="Symbol" w:hAnsi="Symbol" w:hint="default"/>
+      </w:rPr>
+    </w:lvl>
+    <w:lvl w:ilvl="1" w:tplc="04160003" w:tentative="1">
+      <w:start w:val="1"/>
+      <w:numFmt w:val="bullet"/>
+      <w:lvlText w:val="o"/>
+      <w:lvlJc w:val="left"/>
+      <w:pPr>
+        <w:ind w:left="1440" w:hanging="360"/>
+      </w:pPr>
+      <w:rPr>
+        <w:rFonts w:ascii="Courier New" w:hAnsi="Courier New" w:cs="Courier New" w:hint="default"/>
+      </w:rPr>
+    </w:lvl>
+    <w:lvl w:ilvl="2" w:tplc="04160005" w:tentative="1">
+      <w:start w:val="1"/>
+      <w:numFmt w:val="bullet"/>
+      <w:lvlText w:val=""/>
+      <w:lvlJc w:val="left"/>
+      <w:pPr>
+        <w:ind w:left="2160" w:hanging="360"/>
+      </w:pPr>
+      <w:rPr>
+        <w:rFonts w:ascii="Wingdings" w:hAnsi="Wingdings" w:hint="default"/>
+      </w:rPr>
+    </w:lvl>
+    <w:lvl w:ilvl="3" w:tplc="04160001" w:tentative="1">
+      <w:start w:val="1"/>
+      <w:numFmt w:val="bullet"/>
+      <w:lvlText w:val=""/>
+      <w:lvlJc w:val="left"/>
+      <w:pPr>
+        <w:ind w:left="2880" w:hanging="360"/>
+      </w:pPr>
+      <w:rPr>
+        <w:rFonts w:ascii="Symbol" w:hAnsi="Symbol" w:hint="default"/>
+      </w:rPr>
+    </w:lvl>
+    <w:lvl w:ilvl="4" w:tplc="04160003" w:tentative="1">
+      <w:start w:val="1"/>
+      <w:numFmt w:val="bullet"/>
+      <w:lvlText w:val="o"/>
+      <w:lvlJc w:val="left"/>
+      <w:pPr>
+        <w:ind w:left="3600" w:hanging="360"/>
+      </w:pPr>
+      <w:rPr>
+        <w:rFonts w:ascii="Courier New" w:hAnsi="Courier New" w:cs="Courier New" w:hint="default"/>
+      </w:rPr>
+    </w:lvl>
+    <w:lvl w:ilvl="5" w:tplc="04160005" w:tentative="1">
+      <w:start w:val="1"/>
+      <w:numFmt w:val="bullet"/>
+      <w:lvlText w:val=""/>
+      <w:lvlJc w:val="left"/>
+      <w:pPr>
+        <w:ind w:left="4320" w:hanging="360"/>
+      </w:pPr>
+      <w:rPr>
+        <w:rFonts w:ascii="Wingdings" w:hAnsi="Wingdings" w:hint="default"/>
+      </w:rPr>
+    </w:lvl>
+    <w:lvl w:ilvl="6" w:tplc="04160001" w:tentative="1">
+      <w:start w:val="1"/>
+      <w:numFmt w:val="bullet"/>
+      <w:lvlText w:val=""/>
+      <w:lvlJc w:val="left"/>
+      <w:pPr>
+        <w:ind w:left="5040" w:hanging="360"/>
+      </w:pPr>
+      <w:rPr>
+        <w:rFonts w:ascii="Symbol" w:hAnsi="Symbol" w:hint="default"/>
+      </w:rPr>
+    </w:lvl>
+    <w:lvl w:ilvl="7" w:tplc="04160003" w:tentative="1">
+      <w:start w:val="1"/>
+      <w:numFmt w:val="bullet"/>
+      <w:lvlText w:val="o"/>
+      <w:lvlJc w:val="left"/>
+      <w:pPr>
+        <w:ind w:left="5760" w:hanging="360"/>
+      </w:pPr>
+      <w:rPr>
+        <w:rFonts w:ascii="Courier New" w:hAnsi="Courier New" w:cs="Courier New" w:hint="default"/>
+      </w:rPr>
+    </w:lvl>
+    <w:lvl w:ilvl="8" w:tplc="04160005" w:tentative="1">
+      <w:start w:val="1"/>
+      <w:numFmt w:val="bullet"/>
+      <w:lvlText w:val=""/>
+      <w:lvlJc w:val="left"/>
+      <w:pPr>
+        <w:ind w:left="6480" w:hanging="360"/>
+      </w:pPr>
+      <w:rPr>
+        <w:rFonts w:ascii="Wingdings" w:hAnsi="Wingdings" w:hint="default"/>
+      </w:rPr>
+    </w:lvl>
+  </w:abstractNum>
+  <w:abstractNum w:abstractNumId="14" w15:restartNumberingAfterBreak="0">
     <w:nsid w:val="5A0A687D"/>
     <w:multiLevelType w:val="hybridMultilevel"/>
     <w:tmpl w:val="38C8C90C"/>
@@ -8962,7 +9639,7 @@
       </w:rPr>
     </w:lvl>
   </w:abstractNum>
-  <w:abstractNum w:abstractNumId="14" w15:restartNumberingAfterBreak="0">
+  <w:abstractNum w:abstractNumId="15" w15:restartNumberingAfterBreak="0">
     <w:nsid w:val="60D21E28"/>
     <w:multiLevelType w:val="hybridMultilevel"/>
     <w:tmpl w:val="435215CC"/>
@@ -9103,7 +9780,7 @@
       </w:rPr>
     </w:lvl>
   </w:abstractNum>
-  <w:abstractNum w:abstractNumId="15" w15:restartNumberingAfterBreak="0">
+  <w:abstractNum w:abstractNumId="16" w15:restartNumberingAfterBreak="0">
     <w:nsid w:val="694A03DD"/>
     <w:multiLevelType w:val="hybridMultilevel"/>
     <w:tmpl w:val="BE4CDCF2"/>
@@ -9216,7 +9893,7 @@
       </w:rPr>
     </w:lvl>
   </w:abstractNum>
-  <w:abstractNum w:abstractNumId="16" w15:restartNumberingAfterBreak="0">
+  <w:abstractNum w:abstractNumId="17" w15:restartNumberingAfterBreak="0">
     <w:nsid w:val="6CE02215"/>
     <w:multiLevelType w:val="multilevel"/>
     <w:tmpl w:val="0416001F"/>
@@ -9357,7 +10034,7 @@
       </w:rPr>
     </w:lvl>
   </w:abstractNum>
-  <w:abstractNum w:abstractNumId="17" w15:restartNumberingAfterBreak="0">
+  <w:abstractNum w:abstractNumId="18" w15:restartNumberingAfterBreak="0">
     <w:nsid w:val="728410E5"/>
     <w:multiLevelType w:val="hybridMultilevel"/>
     <w:tmpl w:val="9E28CB10"/>
@@ -9498,7 +10175,7 @@
       </w:rPr>
     </w:lvl>
   </w:abstractNum>
-  <w:abstractNum w:abstractNumId="18" w15:restartNumberingAfterBreak="0">
+  <w:abstractNum w:abstractNumId="19" w15:restartNumberingAfterBreak="0">
     <w:nsid w:val="7A7A7378"/>
     <w:multiLevelType w:val="hybridMultilevel"/>
     <w:tmpl w:val="1A9C2790"/>
@@ -9646,7 +10323,7 @@
     <w:abstractNumId w:val="11"/>
   </w:num>
   <w:num w:numId="3" w16cid:durableId="33234485">
-    <w:abstractNumId w:val="16"/>
+    <w:abstractNumId w:val="17"/>
   </w:num>
   <w:num w:numId="4" w16cid:durableId="423184608">
     <w:abstractNumId w:val="2"/>
@@ -9658,13 +10335,13 @@
     <w:abstractNumId w:val="12"/>
   </w:num>
   <w:num w:numId="7" w16cid:durableId="2014381491">
-    <w:abstractNumId w:val="14"/>
+    <w:abstractNumId w:val="15"/>
   </w:num>
   <w:num w:numId="8" w16cid:durableId="1345982057">
     <w:abstractNumId w:val="3"/>
   </w:num>
   <w:num w:numId="9" w16cid:durableId="30228563">
-    <w:abstractNumId w:val="17"/>
+    <w:abstractNumId w:val="18"/>
   </w:num>
   <w:num w:numId="10" w16cid:durableId="936602000">
     <w:abstractNumId w:val="4"/>
@@ -9673,7 +10350,7 @@
     <w:abstractNumId w:val="10"/>
   </w:num>
   <w:num w:numId="12" w16cid:durableId="1317566656">
-    <w:abstractNumId w:val="18"/>
+    <w:abstractNumId w:val="19"/>
   </w:num>
   <w:num w:numId="13" w16cid:durableId="331178120">
     <w:abstractNumId w:val="0"/>
@@ -9688,16 +10365,19 @@
     <w:abstractNumId w:val="6"/>
   </w:num>
   <w:num w:numId="17" w16cid:durableId="851646611">
-    <w:abstractNumId w:val="15"/>
+    <w:abstractNumId w:val="16"/>
   </w:num>
   <w:num w:numId="18" w16cid:durableId="1538657459">
-    <w:abstractNumId w:val="13"/>
+    <w:abstractNumId w:val="14"/>
   </w:num>
   <w:num w:numId="19" w16cid:durableId="485587946">
     <w:abstractNumId w:val="5"/>
   </w:num>
   <w:num w:numId="20" w16cid:durableId="417488406">
     <w:abstractNumId w:val="8"/>
+  </w:num>
+  <w:num w:numId="21" w16cid:durableId="1360280111">
+    <w:abstractNumId w:val="13"/>
   </w:num>
   <w:numIdMacAtCleanup w:val="19"/>
 </w:numbering>

</xml_diff>